<commit_message>
conbined jobins changes with mine
</commit_message>
<xml_diff>
--- a/case study 1/Case Study 1 write up jobin edits.docx
+++ b/case study 1/Case Study 1 write up jobin edits.docx
@@ -386,6 +386,7 @@
       <w:pPr>
         <w:pStyle w:val="Heading1"/>
       </w:pPr>
+      <w:bookmarkStart w:id="0" w:name="_Hlk103020614"/>
       <w:r>
         <w:t>Modeling Preparations:</w:t>
       </w:r>
@@ -394,31 +395,55 @@
       <w:r>
         <w:t xml:space="preserve">In order </w:t>
       </w:r>
+      <w:r>
+        <w:t>to have the</w:t>
+      </w:r>
+      <w:r>
+        <w:t xml:space="preserve"> data better prepared to find the best </w:t>
+      </w:r>
+      <w:r>
+        <w:t>model we</w:t>
+      </w:r>
+      <w:r>
+        <w:t xml:space="preserve"> had </w:t>
+      </w:r>
+      <w:r>
+        <w:t xml:space="preserve">to </w:t>
+      </w:r>
       <w:proofErr w:type="gramStart"/>
       <w:r>
-        <w:t>to  have</w:t>
+        <w:t>adjust</w:t>
+      </w:r>
+      <w:r>
+        <w:t xml:space="preserve">  for</w:t>
       </w:r>
       <w:proofErr w:type="gramEnd"/>
       <w:r>
-        <w:t xml:space="preserve">  the data better prepared to find the best model  we had to  adjust  for multicollinearity   and scale the date.  Multicollinearity is when there are similar factors that can influence </w:t>
-      </w:r>
-      <w:proofErr w:type="gramStart"/>
-      <w:r>
-        <w:t>the  target</w:t>
-      </w:r>
-      <w:proofErr w:type="gramEnd"/>
-      <w:r>
-        <w:t xml:space="preserve"> output  the same having the too many variables with high multicollinearity can </w:t>
-      </w:r>
-      <w:r>
-        <w:t xml:space="preserve"> have a negative effect on the accuracy of the </w:t>
-      </w:r>
-      <w:proofErr w:type="spellStart"/>
-      <w:r>
-        <w:t>modles</w:t>
-      </w:r>
-      <w:proofErr w:type="spellEnd"/>
-    </w:p>
+        <w:t xml:space="preserve"> multicollinearity   and scale the date.  Multicollinearity is when there are similar factors that can influence </w:t>
+      </w:r>
+      <w:r>
+        <w:t>the target</w:t>
+      </w:r>
+      <w:r>
+        <w:t xml:space="preserve"> </w:t>
+      </w:r>
+      <w:r>
+        <w:t>output the</w:t>
+      </w:r>
+      <w:r>
+        <w:t xml:space="preserve"> same having the too many variables with high multicollinearity </w:t>
+      </w:r>
+      <w:r>
+        <w:t>can have</w:t>
+      </w:r>
+      <w:r>
+        <w:t xml:space="preserve"> a negative effect on the accuracy of the </w:t>
+      </w:r>
+      <w:r>
+        <w:t>models</w:t>
+      </w:r>
+    </w:p>
+    <w:bookmarkEnd w:id="0"/>
     <w:p>
       <w:pPr>
         <w:pStyle w:val="Heading1"/>
@@ -462,12 +487,14 @@
       <w:pPr>
         <w:pStyle w:val="Heading1"/>
       </w:pPr>
+      <w:bookmarkStart w:id="1" w:name="_Hlk103020639"/>
       <w:proofErr w:type="gramStart"/>
       <w:r>
         <w:t>Results :</w:t>
       </w:r>
       <w:proofErr w:type="gramEnd"/>
     </w:p>
+    <w:bookmarkEnd w:id="1"/>
     <w:p>
       <w:r>
         <w:t>L2 and l2 here</w:t>

</xml_diff>